<commit_message>
remove content from devops-aws.docx
</commit_message>
<xml_diff>
--- a/devops-aws.docx
+++ b/devops-aws.docx
@@ -1,6 +1,6 @@
 
 <file path=word/document.xml><?xml version="1.0" encoding="utf-8"?>
-<w:document xmlns:wpc="http://schemas.microsoft.com/office/word/2010/wordprocessingCanvas" xmlns:cx="http://schemas.microsoft.com/office/drawing/2014/chartex" xmlns:cx1="http://schemas.microsoft.com/office/drawing/2015/9/8/chartex" xmlns:cx2="http://schemas.microsoft.com/office/drawing/2015/10/21/chartex" xmlns:cx3="http://schemas.microsoft.com/office/drawing/2016/5/9/chartex" xmlns:cx4="http://schemas.microsoft.com/office/drawing/2016/5/10/chartex" xmlns:cx5="http://schemas.microsoft.com/office/drawing/2016/5/11/chartex" xmlns:cx6="http://schemas.microsoft.com/office/drawing/2016/5/12/chartex" xmlns:cx7="http://schemas.microsoft.com/office/drawing/2016/5/13/chartex" xmlns:cx8="http://schemas.microsoft.com/office/drawing/2016/5/14/chartex" xmlns:mc="http://schemas.openxmlformats.org/markup-compatibility/2006" xmlns:aink="http://schemas.microsoft.com/office/drawing/2016/ink" xmlns:am3d="http://schemas.microsoft.com/office/drawing/2017/model3d" xmlns:o="urn:schemas-microsoft-com:office:office" xmlns:oel="http://schemas.microsoft.com/office/2019/extlst" xmlns:r="http://schemas.openxmlformats.org/officeDocument/2006/relationships" xmlns:m="http://schemas.openxmlformats.org/officeDocument/2006/math" xmlns:v="urn:schemas-microsoft-com:vml" xmlns:wp14="http://schemas.microsoft.com/office/word/2010/wordprocessingDrawing" xmlns:wp="http://schemas.openxmlformats.org/drawingml/2006/wordprocessingDrawing" xmlns:w10="urn:schemas-microsoft-com:office:word" xmlns:w="http://schemas.openxmlformats.org/wordprocessingml/2006/main" xmlns:w14="http://schemas.microsoft.com/office/word/2010/wordml" xmlns:w15="http://schemas.microsoft.com/office/word/2012/wordml" xmlns:w16cex="http://schemas.microsoft.com/office/word/2018/wordml/cex" xmlns:w16cid="http://schemas.microsoft.com/office/word/2016/wordml/cid" xmlns:w16="http://schemas.microsoft.com/office/word/2018/wordml" xmlns:w16sdtdh="http://schemas.microsoft.com/office/word/2020/wordml/sdtdatahash" xmlns:w16se="http://schemas.microsoft.com/office/word/2015/wordml/symex" xmlns:wpg="http://schemas.microsoft.com/office/word/2010/wordprocessingGroup" xmlns:wpi="http://schemas.microsoft.com/office/word/2010/wordprocessingInk" xmlns:wne="http://schemas.microsoft.com/office/word/2006/wordml" xmlns:wps="http://schemas.microsoft.com/office/word/2010/wordprocessingShape" mc:Ignorable="w14 w15 w16se w16cid w16 w16cex w16sdtdh wp14">
+<w:document xmlns:wpc="http://schemas.microsoft.com/office/word/2010/wordprocessingCanvas" xmlns:cx="http://schemas.microsoft.com/office/drawing/2014/chartex" xmlns:cx1="http://schemas.microsoft.com/office/drawing/2015/9/8/chartex" xmlns:cx2="http://schemas.microsoft.com/office/drawing/2015/10/21/chartex" xmlns:cx3="http://schemas.microsoft.com/office/drawing/2016/5/9/chartex" xmlns:cx4="http://schemas.microsoft.com/office/drawing/2016/5/10/chartex" xmlns:cx5="http://schemas.microsoft.com/office/drawing/2016/5/11/chartex" xmlns:cx6="http://schemas.microsoft.com/office/drawing/2016/5/12/chartex" xmlns:cx7="http://schemas.microsoft.com/office/drawing/2016/5/13/chartex" xmlns:cx8="http://schemas.microsoft.com/office/drawing/2016/5/14/chartex" xmlns:mc="http://schemas.openxmlformats.org/markup-compatibility/2006" xmlns:aink="http://schemas.microsoft.com/office/drawing/2016/ink" xmlns:am3d="http://schemas.microsoft.com/office/drawing/2017/model3d" xmlns:o="urn:schemas-microsoft-com:office:office" xmlns:oel="http://schemas.microsoft.com/office/2019/extlst" xmlns:r="http://schemas.openxmlformats.org/officeDocument/2006/relationships" xmlns:m="http://schemas.openxmlformats.org/officeDocument/2006/math" xmlns:v="urn:schemas-microsoft-com:vml" xmlns:wp14="http://schemas.microsoft.com/office/word/2010/wordprocessingDrawing" xmlns:wp="http://schemas.openxmlformats.org/drawingml/2006/wordprocessingDrawing" xmlns:w10="urn:schemas-microsoft-com:office:word" xmlns:w="http://schemas.openxmlformats.org/wordprocessingml/2006/main" xmlns:w14="http://schemas.microsoft.com/office/word/2010/wordml" xmlns:w15="http://schemas.microsoft.com/office/word/2012/wordml" xmlns:w16cex="http://schemas.microsoft.com/office/word/2018/wordml/cex" xmlns:w16cid="http://schemas.microsoft.com/office/word/2016/wordml/cid" xmlns:w16="http://schemas.microsoft.com/office/word/2018/wordml" xmlns:w16du="http://schemas.microsoft.com/office/word/2023/wordml/word16du" xmlns:w16sdtdh="http://schemas.microsoft.com/office/word/2020/wordml/sdtdatahash" xmlns:w16se="http://schemas.microsoft.com/office/word/2015/wordml/symex" xmlns:wpg="http://schemas.microsoft.com/office/word/2010/wordprocessingGroup" xmlns:wpi="http://schemas.microsoft.com/office/word/2010/wordprocessingInk" xmlns:wne="http://schemas.microsoft.com/office/word/2006/wordml" xmlns:wps="http://schemas.microsoft.com/office/word/2010/wordprocessingShape" mc:Ignorable="w14 w15 w16se w16cid w16 w16cex w16sdtdh w16du wp14">
   <w:body>
     <w:p>
       <w:pPr>
@@ -98,160 +98,6 @@
           <w:sz w:val="24"/>
           <w:szCs w:val="24"/>
         </w:rPr>
-        <w:t>Linux for DevOps Engineers</w:t>
-      </w:r>
-    </w:p>
-    <w:p>
-      <w:pPr>
-        <w:spacing w:after="0"/>
-        <w:rPr>
-          <w:sz w:val="24"/>
-          <w:szCs w:val="24"/>
-        </w:rPr>
-      </w:pPr>
-      <w:r>
-        <w:rPr>
-          <w:b/>
-          <w:bCs/>
-          <w:sz w:val="24"/>
-          <w:szCs w:val="24"/>
-        </w:rPr>
-        <w:tab/>
-      </w:r>
-      <w:r>
-        <w:rPr>
-          <w:sz w:val="24"/>
-          <w:szCs w:val="24"/>
-        </w:rPr>
-        <w:t>Linux Overview - Ubuntu</w:t>
-      </w:r>
-    </w:p>
-    <w:p>
-      <w:pPr>
-        <w:spacing w:after="0"/>
-        <w:rPr>
-          <w:sz w:val="24"/>
-          <w:szCs w:val="24"/>
-        </w:rPr>
-      </w:pPr>
-      <w:r>
-        <w:rPr>
-          <w:sz w:val="24"/>
-          <w:szCs w:val="24"/>
-        </w:rPr>
-        <w:tab/>
-        <w:t>Features and Advantages of Linux</w:t>
-      </w:r>
-    </w:p>
-    <w:p>
-      <w:pPr>
-        <w:spacing w:after="0"/>
-        <w:rPr>
-          <w:sz w:val="24"/>
-          <w:szCs w:val="24"/>
-        </w:rPr>
-      </w:pPr>
-      <w:r>
-        <w:rPr>
-          <w:sz w:val="24"/>
-          <w:szCs w:val="24"/>
-        </w:rPr>
-        <w:tab/>
-        <w:t xml:space="preserve">Linux File </w:t>
-      </w:r>
-      <w:r>
-        <w:rPr>
-          <w:sz w:val="24"/>
-          <w:szCs w:val="24"/>
-        </w:rPr>
-        <w:t>System</w:t>
-      </w:r>
-    </w:p>
-    <w:p>
-      <w:pPr>
-        <w:spacing w:after="0"/>
-        <w:rPr>
-          <w:sz w:val="24"/>
-          <w:szCs w:val="24"/>
-        </w:rPr>
-      </w:pPr>
-      <w:r>
-        <w:rPr>
-          <w:sz w:val="24"/>
-          <w:szCs w:val="24"/>
-        </w:rPr>
-        <w:tab/>
-        <w:t>Basic Linux Commands</w:t>
-      </w:r>
-    </w:p>
-    <w:p>
-      <w:pPr>
-        <w:spacing w:after="0"/>
-        <w:rPr>
-          <w:sz w:val="24"/>
-          <w:szCs w:val="24"/>
-        </w:rPr>
-      </w:pPr>
-      <w:r>
-        <w:rPr>
-          <w:sz w:val="24"/>
-          <w:szCs w:val="24"/>
-        </w:rPr>
-        <w:tab/>
-        <w:t>Lab – Linux Installation and configuration (Local, VM, AWS)</w:t>
-      </w:r>
-    </w:p>
-    <w:p>
-      <w:pPr>
-        <w:spacing w:after="0"/>
-        <w:rPr>
-          <w:sz w:val="24"/>
-          <w:szCs w:val="24"/>
-        </w:rPr>
-      </w:pPr>
-      <w:r>
-        <w:rPr>
-          <w:sz w:val="24"/>
-          <w:szCs w:val="24"/>
-        </w:rPr>
-        <w:tab/>
-        <w:t>Advanced Linux Commands</w:t>
-      </w:r>
-    </w:p>
-    <w:p>
-      <w:pPr>
-        <w:spacing w:after="0"/>
-        <w:rPr>
-          <w:sz w:val="24"/>
-          <w:szCs w:val="24"/>
-        </w:rPr>
-      </w:pPr>
-      <w:r>
-        <w:rPr>
-          <w:sz w:val="24"/>
-          <w:szCs w:val="24"/>
-        </w:rPr>
-        <w:tab/>
-        <w:t>Package Management in Linux</w:t>
-      </w:r>
-    </w:p>
-    <w:p>
-      <w:pPr>
-        <w:spacing w:after="0"/>
-        <w:rPr>
-          <w:b/>
-          <w:bCs/>
-          <w:sz w:val="24"/>
-          <w:szCs w:val="24"/>
-        </w:rPr>
-      </w:pPr>
-      <w:r>
-        <w:rPr>
-          <w:b/>
-          <w:bCs/>
-          <w:sz w:val="24"/>
-          <w:szCs w:val="24"/>
-        </w:rPr>
         <w:t>Git -VCS</w:t>
       </w:r>
     </w:p>
@@ -529,14 +375,7 @@
           <w:szCs w:val="24"/>
         </w:rPr>
         <w:tab/>
-        <w:t xml:space="preserve">Compute Services - </w:t>
-      </w:r>
-      <w:r>
-        <w:rPr>
-          <w:sz w:val="24"/>
-          <w:szCs w:val="24"/>
-        </w:rPr>
-        <w:t>Amazon EC2 (</w:t>
+        <w:t>Compute Services - Amazon EC2 (</w:t>
       </w:r>
       <w:r>
         <w:t>Elastic Compute Cloud</w:t>
@@ -563,14 +402,7 @@
           <w:szCs w:val="24"/>
         </w:rPr>
         <w:tab/>
-        <w:t xml:space="preserve">Storage Services - </w:t>
-      </w:r>
-      <w:r>
-        <w:rPr>
-          <w:sz w:val="24"/>
-          <w:szCs w:val="24"/>
-        </w:rPr>
-        <w:t>Amazon S3 (</w:t>
+        <w:t>Storage Services - Amazon S3 (</w:t>
       </w:r>
       <w:r>
         <w:t>Simple Storage Service</w:t>
@@ -614,14 +446,7 @@
           <w:szCs w:val="24"/>
         </w:rPr>
         <w:tab/>
-        <w:t xml:space="preserve">Database Services - </w:t>
-      </w:r>
-      <w:r>
-        <w:rPr>
-          <w:sz w:val="24"/>
-          <w:szCs w:val="24"/>
-        </w:rPr>
-        <w:t>Amazon RDS (</w:t>
+        <w:t>Database Services - Amazon RDS (</w:t>
       </w:r>
       <w:r>
         <w:t>Relational Database Service</w:t>
@@ -631,96 +456,68 @@
           <w:sz w:val="24"/>
           <w:szCs w:val="24"/>
         </w:rPr>
+        <w:t>), MySQL</w:t>
+      </w:r>
+    </w:p>
+    <w:p>
+      <w:pPr>
+        <w:spacing w:after="0"/>
+        <w:rPr>
+          <w:sz w:val="24"/>
+          <w:szCs w:val="24"/>
+        </w:rPr>
+      </w:pPr>
+      <w:r>
+        <w:rPr>
+          <w:sz w:val="24"/>
+          <w:szCs w:val="24"/>
+        </w:rPr>
+        <w:tab/>
+        <w:t xml:space="preserve">Networking - </w:t>
+      </w:r>
+      <w:r>
+        <w:rPr>
+          <w:sz w:val="24"/>
+          <w:szCs w:val="24"/>
+        </w:rPr>
+        <w:t>Amazon VPC (</w:t>
+      </w:r>
+      <w:r>
+        <w:t>Virtual Private Cloud</w:t>
+      </w:r>
+      <w:r>
+        <w:rPr>
+          <w:sz w:val="24"/>
+          <w:szCs w:val="24"/>
+        </w:rPr>
+        <w:t>), Route 53 (</w:t>
+      </w:r>
+      <w:r>
+        <w:t>Domain Name System</w:t>
+      </w:r>
+      <w:r>
+        <w:rPr>
+          <w:sz w:val="24"/>
+          <w:szCs w:val="24"/>
+        </w:rPr>
         <w:t>)</w:t>
       </w:r>
-      <w:r>
-        <w:rPr>
-          <w:sz w:val="24"/>
-          <w:szCs w:val="24"/>
-        </w:rPr>
-        <w:t>, MySQL</w:t>
-      </w:r>
-    </w:p>
-    <w:p>
-      <w:pPr>
-        <w:spacing w:after="0"/>
-        <w:rPr>
-          <w:sz w:val="24"/>
-          <w:szCs w:val="24"/>
-        </w:rPr>
-      </w:pPr>
-      <w:r>
-        <w:rPr>
-          <w:sz w:val="24"/>
-          <w:szCs w:val="24"/>
-        </w:rPr>
-        <w:tab/>
-        <w:t xml:space="preserve">Networking - </w:t>
-      </w:r>
-      <w:r>
-        <w:rPr>
-          <w:sz w:val="24"/>
-          <w:szCs w:val="24"/>
-        </w:rPr>
-        <w:t>Amazon VPC (</w:t>
-      </w:r>
-      <w:r>
-        <w:t>Virtual Private Cloud</w:t>
-      </w:r>
-      <w:r>
-        <w:rPr>
-          <w:sz w:val="24"/>
-          <w:szCs w:val="24"/>
-        </w:rPr>
-        <w:t>)</w:t>
-      </w:r>
-      <w:r>
-        <w:rPr>
-          <w:sz w:val="24"/>
-          <w:szCs w:val="24"/>
-        </w:rPr>
-        <w:t>,</w:t>
-      </w:r>
-      <w:r>
-        <w:rPr>
-          <w:sz w:val="24"/>
-          <w:szCs w:val="24"/>
-        </w:rPr>
-        <w:t xml:space="preserve"> Route 53 (</w:t>
-      </w:r>
-      <w:r>
-        <w:t>Domain Name System</w:t>
-      </w:r>
-      <w:r>
-        <w:rPr>
-          <w:sz w:val="24"/>
-          <w:szCs w:val="24"/>
-        </w:rPr>
-        <w:t>)</w:t>
-      </w:r>
-    </w:p>
-    <w:p>
-      <w:pPr>
-        <w:spacing w:after="0"/>
-        <w:rPr>
-          <w:sz w:val="24"/>
-          <w:szCs w:val="24"/>
-        </w:rPr>
-      </w:pPr>
-      <w:r>
-        <w:rPr>
-          <w:sz w:val="24"/>
-          <w:szCs w:val="24"/>
-        </w:rPr>
-        <w:tab/>
-        <w:t xml:space="preserve">Kubernetes - </w:t>
-      </w:r>
-      <w:r>
-        <w:rPr>
-          <w:sz w:val="24"/>
-          <w:szCs w:val="24"/>
-        </w:rPr>
-        <w:t>Elastic Kubernetes Service (</w:t>
+    </w:p>
+    <w:p>
+      <w:pPr>
+        <w:spacing w:after="0"/>
+        <w:rPr>
+          <w:sz w:val="24"/>
+          <w:szCs w:val="24"/>
+        </w:rPr>
+      </w:pPr>
+      <w:r>
+        <w:rPr>
+          <w:sz w:val="24"/>
+          <w:szCs w:val="24"/>
+        </w:rPr>
+        <w:tab/>
+        <w:t>Kubernetes - Elastic Kubernetes Service (</w:t>
       </w:r>
       <w:r>
         <w:t>Amazon EKS</w:t>
@@ -730,14 +527,7 @@
           <w:sz w:val="24"/>
           <w:szCs w:val="24"/>
         </w:rPr>
-        <w:t>)</w:t>
-      </w:r>
-      <w:r>
-        <w:rPr>
-          <w:sz w:val="24"/>
-          <w:szCs w:val="24"/>
-        </w:rPr>
-        <w:t>, Load Balancing</w:t>
+        <w:t>), Load Balancing</w:t>
       </w:r>
       <w:r>
         <w:rPr>
@@ -1034,178 +824,178 @@
           <w:sz w:val="24"/>
           <w:szCs w:val="24"/>
         </w:rPr>
+        <w:tab/>
+      </w:r>
+      <w:r>
+        <w:rPr>
+          <w:sz w:val="24"/>
+          <w:szCs w:val="24"/>
+        </w:rPr>
+        <w:t>Docker Registry, Docker Engine</w:t>
+      </w:r>
+    </w:p>
+    <w:p>
+      <w:pPr>
+        <w:spacing w:after="0"/>
+        <w:rPr>
+          <w:sz w:val="24"/>
+          <w:szCs w:val="24"/>
+        </w:rPr>
+      </w:pPr>
+      <w:r>
+        <w:rPr>
+          <w:sz w:val="24"/>
+          <w:szCs w:val="24"/>
+        </w:rPr>
+        <w:tab/>
+        <w:t>Storage and Networking in Docker</w:t>
+      </w:r>
+    </w:p>
+    <w:p>
+      <w:pPr>
+        <w:spacing w:after="0"/>
+        <w:rPr>
+          <w:sz w:val="24"/>
+          <w:szCs w:val="24"/>
+        </w:rPr>
+      </w:pPr>
+      <w:r>
+        <w:rPr>
+          <w:sz w:val="24"/>
+          <w:szCs w:val="24"/>
+        </w:rPr>
+        <w:tab/>
+        <w:t>Docker Compose and Docker Swarm</w:t>
+      </w:r>
+    </w:p>
+    <w:p>
+      <w:pPr>
+        <w:spacing w:after="0"/>
+        <w:rPr>
+          <w:b/>
+          <w:bCs/>
+          <w:sz w:val="24"/>
+          <w:szCs w:val="24"/>
+        </w:rPr>
+      </w:pPr>
+      <w:r>
+        <w:rPr>
+          <w:b/>
+          <w:bCs/>
+          <w:sz w:val="24"/>
+          <w:szCs w:val="24"/>
+        </w:rPr>
+        <w:t>Kubernetes</w:t>
+      </w:r>
+    </w:p>
+    <w:p>
+      <w:pPr>
+        <w:spacing w:after="0"/>
+        <w:rPr>
+          <w:sz w:val="24"/>
+          <w:szCs w:val="24"/>
+        </w:rPr>
+      </w:pPr>
+      <w:r>
+        <w:rPr>
+          <w:b/>
+          <w:bCs/>
+          <w:sz w:val="24"/>
+          <w:szCs w:val="24"/>
+        </w:rPr>
+        <w:tab/>
+      </w:r>
+      <w:r>
+        <w:rPr>
+          <w:sz w:val="24"/>
+          <w:szCs w:val="24"/>
+        </w:rPr>
+        <w:t>Kubernetes Overview – Features and Advantages</w:t>
+      </w:r>
+    </w:p>
+    <w:p>
+      <w:pPr>
+        <w:spacing w:after="0"/>
+        <w:rPr>
+          <w:sz w:val="24"/>
+          <w:szCs w:val="24"/>
+        </w:rPr>
+      </w:pPr>
+      <w:r>
+        <w:rPr>
+          <w:sz w:val="24"/>
+          <w:szCs w:val="24"/>
+        </w:rPr>
+        <w:tab/>
+        <w:t xml:space="preserve">Kubernetes Concepts – Architecture; PODs, </w:t>
+      </w:r>
+      <w:r>
+        <w:rPr>
+          <w:sz w:val="24"/>
+          <w:szCs w:val="24"/>
+        </w:rPr>
+        <w:t>Replica Sets</w:t>
+      </w:r>
+      <w:r>
+        <w:rPr>
+          <w:sz w:val="24"/>
+          <w:szCs w:val="24"/>
+        </w:rPr>
+        <w:t xml:space="preserve"> and Deployments, Services</w:t>
+      </w:r>
+    </w:p>
+    <w:p>
+      <w:pPr>
+        <w:spacing w:after="0"/>
+        <w:rPr>
+          <w:sz w:val="24"/>
+          <w:szCs w:val="24"/>
+        </w:rPr>
+      </w:pPr>
+      <w:r>
+        <w:rPr>
+          <w:sz w:val="24"/>
+          <w:szCs w:val="24"/>
+        </w:rPr>
+        <w:tab/>
+        <w:t>Networking in Kubernetes, Micro Services Architecture</w:t>
+      </w:r>
+    </w:p>
+    <w:p>
+      <w:pPr>
+        <w:spacing w:after="0"/>
+        <w:rPr>
+          <w:sz w:val="24"/>
+          <w:szCs w:val="24"/>
+        </w:rPr>
+      </w:pPr>
+      <w:r>
+        <w:rPr>
+          <w:sz w:val="24"/>
+          <w:szCs w:val="24"/>
+        </w:rPr>
+        <w:tab/>
+        <w:t>Kubernetes on Cloud</w:t>
+      </w:r>
+    </w:p>
+    <w:p>
+      <w:pPr>
+        <w:spacing w:after="0"/>
+        <w:rPr>
+          <w:b/>
+          <w:bCs/>
+          <w:sz w:val="24"/>
+          <w:szCs w:val="24"/>
+        </w:rPr>
+      </w:pPr>
+      <w:r>
+        <w:rPr>
+          <w:b/>
+          <w:bCs/>
+          <w:sz w:val="24"/>
+          <w:szCs w:val="24"/>
+        </w:rPr>
         <w:lastRenderedPageBreak/>
-        <w:tab/>
-      </w:r>
-      <w:r>
-        <w:rPr>
-          <w:sz w:val="24"/>
-          <w:szCs w:val="24"/>
-        </w:rPr>
-        <w:t>Docker Registry, Docker Engine</w:t>
-      </w:r>
-    </w:p>
-    <w:p>
-      <w:pPr>
-        <w:spacing w:after="0"/>
-        <w:rPr>
-          <w:sz w:val="24"/>
-          <w:szCs w:val="24"/>
-        </w:rPr>
-      </w:pPr>
-      <w:r>
-        <w:rPr>
-          <w:sz w:val="24"/>
-          <w:szCs w:val="24"/>
-        </w:rPr>
-        <w:tab/>
-        <w:t>Storage and Networking in Docker</w:t>
-      </w:r>
-    </w:p>
-    <w:p>
-      <w:pPr>
-        <w:spacing w:after="0"/>
-        <w:rPr>
-          <w:sz w:val="24"/>
-          <w:szCs w:val="24"/>
-        </w:rPr>
-      </w:pPr>
-      <w:r>
-        <w:rPr>
-          <w:sz w:val="24"/>
-          <w:szCs w:val="24"/>
-        </w:rPr>
-        <w:tab/>
-        <w:t>Docker Compose and Docker Swarm</w:t>
-      </w:r>
-    </w:p>
-    <w:p>
-      <w:pPr>
-        <w:spacing w:after="0"/>
-        <w:rPr>
-          <w:b/>
-          <w:bCs/>
-          <w:sz w:val="24"/>
-          <w:szCs w:val="24"/>
-        </w:rPr>
-      </w:pPr>
-      <w:r>
-        <w:rPr>
-          <w:b/>
-          <w:bCs/>
-          <w:sz w:val="24"/>
-          <w:szCs w:val="24"/>
-        </w:rPr>
-        <w:t>Kubernetes</w:t>
-      </w:r>
-    </w:p>
-    <w:p>
-      <w:pPr>
-        <w:spacing w:after="0"/>
-        <w:rPr>
-          <w:sz w:val="24"/>
-          <w:szCs w:val="24"/>
-        </w:rPr>
-      </w:pPr>
-      <w:r>
-        <w:rPr>
-          <w:b/>
-          <w:bCs/>
-          <w:sz w:val="24"/>
-          <w:szCs w:val="24"/>
-        </w:rPr>
-        <w:tab/>
-      </w:r>
-      <w:r>
-        <w:rPr>
-          <w:sz w:val="24"/>
-          <w:szCs w:val="24"/>
-        </w:rPr>
-        <w:t>Kubernetes Overview – Features and Advantages</w:t>
-      </w:r>
-    </w:p>
-    <w:p>
-      <w:pPr>
-        <w:spacing w:after="0"/>
-        <w:rPr>
-          <w:sz w:val="24"/>
-          <w:szCs w:val="24"/>
-        </w:rPr>
-      </w:pPr>
-      <w:r>
-        <w:rPr>
-          <w:sz w:val="24"/>
-          <w:szCs w:val="24"/>
-        </w:rPr>
-        <w:tab/>
-        <w:t xml:space="preserve">Kubernetes Concepts – Architecture; PODs, </w:t>
-      </w:r>
-      <w:r>
-        <w:rPr>
-          <w:sz w:val="24"/>
-          <w:szCs w:val="24"/>
-        </w:rPr>
-        <w:t>Replica Sets</w:t>
-      </w:r>
-      <w:r>
-        <w:rPr>
-          <w:sz w:val="24"/>
-          <w:szCs w:val="24"/>
-        </w:rPr>
-        <w:t xml:space="preserve"> and Deployments, Services</w:t>
-      </w:r>
-    </w:p>
-    <w:p>
-      <w:pPr>
-        <w:spacing w:after="0"/>
-        <w:rPr>
-          <w:sz w:val="24"/>
-          <w:szCs w:val="24"/>
-        </w:rPr>
-      </w:pPr>
-      <w:r>
-        <w:rPr>
-          <w:sz w:val="24"/>
-          <w:szCs w:val="24"/>
-        </w:rPr>
-        <w:tab/>
-        <w:t>Networking in Kubernetes, Micro Services Architecture</w:t>
-      </w:r>
-    </w:p>
-    <w:p>
-      <w:pPr>
-        <w:spacing w:after="0"/>
-        <w:rPr>
-          <w:sz w:val="24"/>
-          <w:szCs w:val="24"/>
-        </w:rPr>
-      </w:pPr>
-      <w:r>
-        <w:rPr>
-          <w:sz w:val="24"/>
-          <w:szCs w:val="24"/>
-        </w:rPr>
-        <w:tab/>
-        <w:t>Kubernetes on Cloud</w:t>
-      </w:r>
-    </w:p>
-    <w:p>
-      <w:pPr>
-        <w:spacing w:after="0"/>
-        <w:rPr>
-          <w:b/>
-          <w:bCs/>
-          <w:sz w:val="24"/>
-          <w:szCs w:val="24"/>
-        </w:rPr>
-      </w:pPr>
-      <w:r>
-        <w:rPr>
-          <w:b/>
-          <w:bCs/>
-          <w:sz w:val="24"/>
-          <w:szCs w:val="24"/>
-        </w:rPr>
         <w:t>Ansible</w:t>
       </w:r>
     </w:p>
@@ -1779,7 +1569,7 @@
 </file>
 
 <file path=word/styles.xml><?xml version="1.0" encoding="utf-8"?>
-<w:styles xmlns:mc="http://schemas.openxmlformats.org/markup-compatibility/2006" xmlns:r="http://schemas.openxmlformats.org/officeDocument/2006/relationships" xmlns:w="http://schemas.openxmlformats.org/wordprocessingml/2006/main" xmlns:w14="http://schemas.microsoft.com/office/word/2010/wordml" xmlns:w15="http://schemas.microsoft.com/office/word/2012/wordml" xmlns:w16cex="http://schemas.microsoft.com/office/word/2018/wordml/cex" xmlns:w16cid="http://schemas.microsoft.com/office/word/2016/wordml/cid" xmlns:w16="http://schemas.microsoft.com/office/word/2018/wordml" xmlns:w16sdtdh="http://schemas.microsoft.com/office/word/2020/wordml/sdtdatahash" xmlns:w16se="http://schemas.microsoft.com/office/word/2015/wordml/symex" mc:Ignorable="w14 w15 w16se w16cid w16 w16cex w16sdtdh">
+<w:styles xmlns:mc="http://schemas.openxmlformats.org/markup-compatibility/2006" xmlns:r="http://schemas.openxmlformats.org/officeDocument/2006/relationships" xmlns:w="http://schemas.openxmlformats.org/wordprocessingml/2006/main" xmlns:w14="http://schemas.microsoft.com/office/word/2010/wordml" xmlns:w15="http://schemas.microsoft.com/office/word/2012/wordml" xmlns:w16cex="http://schemas.microsoft.com/office/word/2018/wordml/cex" xmlns:w16cid="http://schemas.microsoft.com/office/word/2016/wordml/cid" xmlns:w16="http://schemas.microsoft.com/office/word/2018/wordml" xmlns:w16du="http://schemas.microsoft.com/office/word/2023/wordml/word16du" xmlns:w16sdtdh="http://schemas.microsoft.com/office/word/2020/wordml/sdtdatahash" xmlns:w16se="http://schemas.microsoft.com/office/word/2015/wordml/symex" mc:Ignorable="w14 w15 w16se w16cid w16 w16cex w16sdtdh w16du">
   <w:docDefaults>
     <w:rPrDefault>
       <w:rPr>

</xml_diff>